<commit_message>
edit Podklad k prezentacii, cast - Emma
</commit_message>
<xml_diff>
--- a/podklad k bodom regulacia a fake news.docx
+++ b/podklad k bodom regulacia a fake news.docx
@@ -1847,8 +1847,6 @@
           <w:t>https://www.legalzoom.com/articles/fake-news-what-laws-are-designed-to-protect</w:t>
         </w:r>
       </w:hyperlink>
-      <w:bookmarkStart w:id="0" w:name="_GoBack"/>
-      <w:bookmarkEnd w:id="0"/>
     </w:p>
     <w:p>
       <w:pPr>
@@ -4850,42 +4848,59 @@
         </w:rPr>
         <w:t>" and </w:t>
       </w:r>
-      <w:hyperlink r:id="rId8" w:history="1">
-        <w:proofErr w:type="spellStart"/>
-        <w:r>
-          <w:rPr>
-            <w:rFonts w:ascii="Helvetica" w:eastAsia="Times New Roman" w:hAnsi="Helvetica" w:cs="Helvetica"/>
-            <w:color w:val="247BD3"/>
-            <w:sz w:val="24"/>
-            <w:szCs w:val="24"/>
-            <w:lang w:eastAsia="sk-SK"/>
-          </w:rPr>
-          <w:t>generate</w:t>
-        </w:r>
-        <w:proofErr w:type="spellEnd"/>
-        <w:r>
-          <w:rPr>
-            <w:rFonts w:ascii="Helvetica" w:eastAsia="Times New Roman" w:hAnsi="Helvetica" w:cs="Helvetica"/>
-            <w:color w:val="247BD3"/>
-            <w:sz w:val="24"/>
-            <w:szCs w:val="24"/>
-            <w:lang w:eastAsia="sk-SK"/>
-          </w:rPr>
-          <w:t xml:space="preserve"> ad </w:t>
-        </w:r>
-        <w:proofErr w:type="spellStart"/>
-        <w:r>
-          <w:rPr>
-            <w:rFonts w:ascii="Helvetica" w:eastAsia="Times New Roman" w:hAnsi="Helvetica" w:cs="Helvetica"/>
-            <w:color w:val="247BD3"/>
-            <w:sz w:val="24"/>
-            <w:szCs w:val="24"/>
-            <w:lang w:eastAsia="sk-SK"/>
-          </w:rPr>
-          <w:t>revenue</w:t>
-        </w:r>
-        <w:proofErr w:type="spellEnd"/>
-      </w:hyperlink>
+      <w:proofErr w:type="spellStart"/>
+      <w:r>
+        <w:fldChar w:fldCharType="begin"/>
+      </w:r>
+      <w:r>
+        <w:instrText xml:space="preserve"> HYPERLINK "https://www.legalzoom.com/articles/navigating-your-online-advertising-agreement" </w:instrText>
+      </w:r>
+      <w:r>
+        <w:fldChar w:fldCharType="separate"/>
+      </w:r>
+      <w:r>
+        <w:rPr>
+          <w:rFonts w:ascii="Helvetica" w:eastAsia="Times New Roman" w:hAnsi="Helvetica" w:cs="Helvetica"/>
+          <w:color w:val="247BD3"/>
+          <w:sz w:val="24"/>
+          <w:szCs w:val="24"/>
+          <w:lang w:eastAsia="sk-SK"/>
+        </w:rPr>
+        <w:t>generate</w:t>
+      </w:r>
+      <w:proofErr w:type="spellEnd"/>
+      <w:r>
+        <w:rPr>
+          <w:rFonts w:ascii="Helvetica" w:eastAsia="Times New Roman" w:hAnsi="Helvetica" w:cs="Helvetica"/>
+          <w:color w:val="247BD3"/>
+          <w:sz w:val="24"/>
+          <w:szCs w:val="24"/>
+          <w:lang w:eastAsia="sk-SK"/>
+        </w:rPr>
+        <w:t xml:space="preserve"> ad </w:t>
+      </w:r>
+      <w:proofErr w:type="spellStart"/>
+      <w:r>
+        <w:rPr>
+          <w:rFonts w:ascii="Helvetica" w:eastAsia="Times New Roman" w:hAnsi="Helvetica" w:cs="Helvetica"/>
+          <w:color w:val="247BD3"/>
+          <w:sz w:val="24"/>
+          <w:szCs w:val="24"/>
+          <w:lang w:eastAsia="sk-SK"/>
+        </w:rPr>
+        <w:t>revenue</w:t>
+      </w:r>
+      <w:proofErr w:type="spellEnd"/>
+      <w:r>
+        <w:rPr>
+          <w:rFonts w:ascii="Helvetica" w:eastAsia="Times New Roman" w:hAnsi="Helvetica" w:cs="Helvetica"/>
+          <w:color w:val="247BD3"/>
+          <w:sz w:val="24"/>
+          <w:szCs w:val="24"/>
+          <w:lang w:eastAsia="sk-SK"/>
+        </w:rPr>
+        <w:fldChar w:fldCharType="end"/>
+      </w:r>
       <w:r>
         <w:rPr>
           <w:rFonts w:ascii="Helvetica" w:eastAsia="Times New Roman" w:hAnsi="Helvetica" w:cs="Helvetica"/>
@@ -6918,45 +6933,63 @@
         </w:rPr>
         <w:t xml:space="preserve"> a </w:t>
       </w:r>
-      <w:hyperlink r:id="rId9" w:history="1">
-        <w:proofErr w:type="spellStart"/>
-        <w:r>
-          <w:rPr>
-            <w:rFonts w:ascii="Helvetica" w:eastAsia="Times New Roman" w:hAnsi="Helvetica" w:cs="Helvetica"/>
-            <w:color w:val="247BD3"/>
-            <w:sz w:val="24"/>
-            <w:szCs w:val="24"/>
-            <w:highlight w:val="magenta"/>
-            <w:lang w:eastAsia="sk-SK"/>
-          </w:rPr>
-          <w:t>defamation</w:t>
-        </w:r>
-        <w:proofErr w:type="spellEnd"/>
-        <w:r>
-          <w:rPr>
-            <w:rFonts w:ascii="Helvetica" w:eastAsia="Times New Roman" w:hAnsi="Helvetica" w:cs="Helvetica"/>
-            <w:color w:val="247BD3"/>
-            <w:sz w:val="24"/>
-            <w:szCs w:val="24"/>
-            <w:highlight w:val="magenta"/>
-            <w:lang w:eastAsia="sk-SK"/>
-          </w:rPr>
-          <w:t xml:space="preserve"> </w:t>
-        </w:r>
-        <w:proofErr w:type="spellStart"/>
-        <w:r>
-          <w:rPr>
-            <w:rFonts w:ascii="Helvetica" w:eastAsia="Times New Roman" w:hAnsi="Helvetica" w:cs="Helvetica"/>
-            <w:color w:val="247BD3"/>
-            <w:sz w:val="24"/>
-            <w:szCs w:val="24"/>
-            <w:highlight w:val="magenta"/>
-            <w:lang w:eastAsia="sk-SK"/>
-          </w:rPr>
-          <w:t>lawsuit</w:t>
-        </w:r>
-        <w:proofErr w:type="spellEnd"/>
-      </w:hyperlink>
+      <w:proofErr w:type="spellStart"/>
+      <w:r>
+        <w:fldChar w:fldCharType="begin"/>
+      </w:r>
+      <w:r>
+        <w:instrText xml:space="preserve"> HYPERLINK "https://www.legalzoom.com/articles/differences-between-defamation-slander-and-libel" </w:instrText>
+      </w:r>
+      <w:r>
+        <w:fldChar w:fldCharType="separate"/>
+      </w:r>
+      <w:r>
+        <w:rPr>
+          <w:rFonts w:ascii="Helvetica" w:eastAsia="Times New Roman" w:hAnsi="Helvetica" w:cs="Helvetica"/>
+          <w:color w:val="247BD3"/>
+          <w:sz w:val="24"/>
+          <w:szCs w:val="24"/>
+          <w:highlight w:val="magenta"/>
+          <w:lang w:eastAsia="sk-SK"/>
+        </w:rPr>
+        <w:t>defamation</w:t>
+      </w:r>
+      <w:proofErr w:type="spellEnd"/>
+      <w:r>
+        <w:rPr>
+          <w:rFonts w:ascii="Helvetica" w:eastAsia="Times New Roman" w:hAnsi="Helvetica" w:cs="Helvetica"/>
+          <w:color w:val="247BD3"/>
+          <w:sz w:val="24"/>
+          <w:szCs w:val="24"/>
+          <w:highlight w:val="magenta"/>
+          <w:lang w:eastAsia="sk-SK"/>
+        </w:rPr>
+        <w:t xml:space="preserve"> </w:t>
+      </w:r>
+      <w:proofErr w:type="spellStart"/>
+      <w:r>
+        <w:rPr>
+          <w:rFonts w:ascii="Helvetica" w:eastAsia="Times New Roman" w:hAnsi="Helvetica" w:cs="Helvetica"/>
+          <w:color w:val="247BD3"/>
+          <w:sz w:val="24"/>
+          <w:szCs w:val="24"/>
+          <w:highlight w:val="magenta"/>
+          <w:lang w:eastAsia="sk-SK"/>
+        </w:rPr>
+        <w:t>lawsuit</w:t>
+      </w:r>
+      <w:proofErr w:type="spellEnd"/>
+      <w:r>
+        <w:rPr>
+          <w:rFonts w:ascii="Helvetica" w:eastAsia="Times New Roman" w:hAnsi="Helvetica" w:cs="Helvetica"/>
+          <w:color w:val="247BD3"/>
+          <w:sz w:val="24"/>
+          <w:szCs w:val="24"/>
+          <w:highlight w:val="magenta"/>
+          <w:lang w:eastAsia="sk-SK"/>
+        </w:rPr>
+        <w:fldChar w:fldCharType="end"/>
+      </w:r>
       <w:r>
         <w:rPr>
           <w:rFonts w:ascii="Helvetica" w:eastAsia="Times New Roman" w:hAnsi="Helvetica" w:cs="Helvetica"/>
@@ -9268,64 +9301,81 @@
         </w:rPr>
         <w:t> </w:t>
       </w:r>
-      <w:hyperlink r:id="rId10" w:history="1">
-        <w:proofErr w:type="spellStart"/>
-        <w:r>
-          <w:rPr>
-            <w:rFonts w:ascii="Helvetica" w:eastAsia="Times New Roman" w:hAnsi="Helvetica" w:cs="Helvetica"/>
-            <w:color w:val="247BD3"/>
-            <w:sz w:val="24"/>
-            <w:szCs w:val="24"/>
-            <w:lang w:eastAsia="sk-SK"/>
-          </w:rPr>
-          <w:t>filed</w:t>
-        </w:r>
-        <w:proofErr w:type="spellEnd"/>
-        <w:r>
-          <w:rPr>
-            <w:rFonts w:ascii="Helvetica" w:eastAsia="Times New Roman" w:hAnsi="Helvetica" w:cs="Helvetica"/>
-            <w:color w:val="247BD3"/>
-            <w:sz w:val="24"/>
-            <w:szCs w:val="24"/>
-            <w:lang w:eastAsia="sk-SK"/>
-          </w:rPr>
-          <w:t xml:space="preserve"> a </w:t>
-        </w:r>
-        <w:proofErr w:type="spellStart"/>
-        <w:r>
-          <w:rPr>
-            <w:rFonts w:ascii="Helvetica" w:eastAsia="Times New Roman" w:hAnsi="Helvetica" w:cs="Helvetica"/>
-            <w:color w:val="247BD3"/>
-            <w:sz w:val="24"/>
-            <w:szCs w:val="24"/>
-            <w:lang w:eastAsia="sk-SK"/>
-          </w:rPr>
-          <w:t>defamation</w:t>
-        </w:r>
-        <w:proofErr w:type="spellEnd"/>
-        <w:r>
-          <w:rPr>
-            <w:rFonts w:ascii="Helvetica" w:eastAsia="Times New Roman" w:hAnsi="Helvetica" w:cs="Helvetica"/>
-            <w:color w:val="247BD3"/>
-            <w:sz w:val="24"/>
-            <w:szCs w:val="24"/>
-            <w:lang w:eastAsia="sk-SK"/>
-          </w:rPr>
-          <w:t xml:space="preserve"> </w:t>
-        </w:r>
-        <w:proofErr w:type="spellStart"/>
-        <w:r>
-          <w:rPr>
-            <w:rFonts w:ascii="Helvetica" w:eastAsia="Times New Roman" w:hAnsi="Helvetica" w:cs="Helvetica"/>
-            <w:color w:val="247BD3"/>
-            <w:sz w:val="24"/>
-            <w:szCs w:val="24"/>
-            <w:lang w:eastAsia="sk-SK"/>
-          </w:rPr>
-          <w:t>suit</w:t>
-        </w:r>
-        <w:proofErr w:type="spellEnd"/>
-      </w:hyperlink>
+      <w:proofErr w:type="spellStart"/>
+      <w:r>
+        <w:fldChar w:fldCharType="begin"/>
+      </w:r>
+      <w:r>
+        <w:instrText xml:space="preserve"> HYPERLINK "http://www.huffingtonpost.com/entry/chobani-sues-alex-jones-fake-news_us_58feaec6e4b06b9cb9198b65" </w:instrText>
+      </w:r>
+      <w:r>
+        <w:fldChar w:fldCharType="separate"/>
+      </w:r>
+      <w:r>
+        <w:rPr>
+          <w:rFonts w:ascii="Helvetica" w:eastAsia="Times New Roman" w:hAnsi="Helvetica" w:cs="Helvetica"/>
+          <w:color w:val="247BD3"/>
+          <w:sz w:val="24"/>
+          <w:szCs w:val="24"/>
+          <w:lang w:eastAsia="sk-SK"/>
+        </w:rPr>
+        <w:t>filed</w:t>
+      </w:r>
+      <w:proofErr w:type="spellEnd"/>
+      <w:r>
+        <w:rPr>
+          <w:rFonts w:ascii="Helvetica" w:eastAsia="Times New Roman" w:hAnsi="Helvetica" w:cs="Helvetica"/>
+          <w:color w:val="247BD3"/>
+          <w:sz w:val="24"/>
+          <w:szCs w:val="24"/>
+          <w:lang w:eastAsia="sk-SK"/>
+        </w:rPr>
+        <w:t xml:space="preserve"> a </w:t>
+      </w:r>
+      <w:proofErr w:type="spellStart"/>
+      <w:r>
+        <w:rPr>
+          <w:rFonts w:ascii="Helvetica" w:eastAsia="Times New Roman" w:hAnsi="Helvetica" w:cs="Helvetica"/>
+          <w:color w:val="247BD3"/>
+          <w:sz w:val="24"/>
+          <w:szCs w:val="24"/>
+          <w:lang w:eastAsia="sk-SK"/>
+        </w:rPr>
+        <w:t>defamation</w:t>
+      </w:r>
+      <w:proofErr w:type="spellEnd"/>
+      <w:r>
+        <w:rPr>
+          <w:rFonts w:ascii="Helvetica" w:eastAsia="Times New Roman" w:hAnsi="Helvetica" w:cs="Helvetica"/>
+          <w:color w:val="247BD3"/>
+          <w:sz w:val="24"/>
+          <w:szCs w:val="24"/>
+          <w:lang w:eastAsia="sk-SK"/>
+        </w:rPr>
+        <w:t xml:space="preserve"> </w:t>
+      </w:r>
+      <w:proofErr w:type="spellStart"/>
+      <w:r>
+        <w:rPr>
+          <w:rFonts w:ascii="Helvetica" w:eastAsia="Times New Roman" w:hAnsi="Helvetica" w:cs="Helvetica"/>
+          <w:color w:val="247BD3"/>
+          <w:sz w:val="24"/>
+          <w:szCs w:val="24"/>
+          <w:lang w:eastAsia="sk-SK"/>
+        </w:rPr>
+        <w:t>suit</w:t>
+      </w:r>
+      <w:proofErr w:type="spellEnd"/>
+      <w:r>
+        <w:rPr>
+          <w:rFonts w:ascii="Helvetica" w:eastAsia="Times New Roman" w:hAnsi="Helvetica" w:cs="Helvetica"/>
+          <w:color w:val="247BD3"/>
+          <w:sz w:val="24"/>
+          <w:szCs w:val="24"/>
+          <w:lang w:eastAsia="sk-SK"/>
+        </w:rPr>
+        <w:fldChar w:fldCharType="end"/>
+      </w:r>
       <w:r>
         <w:rPr>
           <w:rFonts w:ascii="Helvetica" w:eastAsia="Times New Roman" w:hAnsi="Helvetica" w:cs="Helvetica"/>
@@ -10361,7 +10411,7 @@
         </w:rPr>
         <w:t xml:space="preserve"> a </w:t>
       </w:r>
-      <w:hyperlink r:id="rId11" w:history="1">
+      <w:hyperlink r:id="rId8" w:history="1">
         <w:r>
           <w:rPr>
             <w:rFonts w:ascii="Helvetica" w:eastAsia="Times New Roman" w:hAnsi="Helvetica" w:cs="Helvetica"/>
@@ -12504,64 +12554,81 @@
         </w:rPr>
         <w:t> </w:t>
       </w:r>
-      <w:hyperlink r:id="rId12" w:history="1">
-        <w:proofErr w:type="spellStart"/>
-        <w:r>
-          <w:rPr>
-            <w:rFonts w:ascii="Helvetica" w:eastAsia="Times New Roman" w:hAnsi="Helvetica" w:cs="Helvetica"/>
-            <w:color w:val="247BD3"/>
-            <w:sz w:val="24"/>
-            <w:szCs w:val="24"/>
-            <w:lang w:eastAsia="sk-SK"/>
-          </w:rPr>
-          <w:t>fake</w:t>
-        </w:r>
-        <w:proofErr w:type="spellEnd"/>
-        <w:r>
-          <w:rPr>
-            <w:rFonts w:ascii="Helvetica" w:eastAsia="Times New Roman" w:hAnsi="Helvetica" w:cs="Helvetica"/>
-            <w:color w:val="247BD3"/>
-            <w:sz w:val="24"/>
-            <w:szCs w:val="24"/>
-            <w:lang w:eastAsia="sk-SK"/>
-          </w:rPr>
-          <w:t xml:space="preserve"> </w:t>
-        </w:r>
-        <w:proofErr w:type="spellStart"/>
-        <w:r>
-          <w:rPr>
-            <w:rFonts w:ascii="Helvetica" w:eastAsia="Times New Roman" w:hAnsi="Helvetica" w:cs="Helvetica"/>
-            <w:color w:val="247BD3"/>
-            <w:sz w:val="24"/>
-            <w:szCs w:val="24"/>
-            <w:lang w:eastAsia="sk-SK"/>
-          </w:rPr>
-          <w:t>news</w:t>
-        </w:r>
-        <w:proofErr w:type="spellEnd"/>
-        <w:r>
-          <w:rPr>
-            <w:rFonts w:ascii="Helvetica" w:eastAsia="Times New Roman" w:hAnsi="Helvetica" w:cs="Helvetica"/>
-            <w:color w:val="247BD3"/>
-            <w:sz w:val="24"/>
-            <w:szCs w:val="24"/>
-            <w:lang w:eastAsia="sk-SK"/>
-          </w:rPr>
-          <w:t xml:space="preserve"> </w:t>
-        </w:r>
-        <w:proofErr w:type="spellStart"/>
-        <w:r>
-          <w:rPr>
-            <w:rFonts w:ascii="Helvetica" w:eastAsia="Times New Roman" w:hAnsi="Helvetica" w:cs="Helvetica"/>
-            <w:color w:val="247BD3"/>
-            <w:sz w:val="24"/>
-            <w:szCs w:val="24"/>
-            <w:lang w:eastAsia="sk-SK"/>
-          </w:rPr>
-          <w:t>websites</w:t>
-        </w:r>
-        <w:proofErr w:type="spellEnd"/>
-      </w:hyperlink>
+      <w:proofErr w:type="spellStart"/>
+      <w:r>
+        <w:fldChar w:fldCharType="begin"/>
+      </w:r>
+      <w:r>
+        <w:instrText xml:space="preserve"> HYPERLINK "http://www.politifact.com/punditfact/article/2017/apr/20/politifacts-guide-fake-news-websites-and-what-they/" </w:instrText>
+      </w:r>
+      <w:r>
+        <w:fldChar w:fldCharType="separate"/>
+      </w:r>
+      <w:r>
+        <w:rPr>
+          <w:rFonts w:ascii="Helvetica" w:eastAsia="Times New Roman" w:hAnsi="Helvetica" w:cs="Helvetica"/>
+          <w:color w:val="247BD3"/>
+          <w:sz w:val="24"/>
+          <w:szCs w:val="24"/>
+          <w:lang w:eastAsia="sk-SK"/>
+        </w:rPr>
+        <w:t>fake</w:t>
+      </w:r>
+      <w:proofErr w:type="spellEnd"/>
+      <w:r>
+        <w:rPr>
+          <w:rFonts w:ascii="Helvetica" w:eastAsia="Times New Roman" w:hAnsi="Helvetica" w:cs="Helvetica"/>
+          <w:color w:val="247BD3"/>
+          <w:sz w:val="24"/>
+          <w:szCs w:val="24"/>
+          <w:lang w:eastAsia="sk-SK"/>
+        </w:rPr>
+        <w:t xml:space="preserve"> </w:t>
+      </w:r>
+      <w:proofErr w:type="spellStart"/>
+      <w:r>
+        <w:rPr>
+          <w:rFonts w:ascii="Helvetica" w:eastAsia="Times New Roman" w:hAnsi="Helvetica" w:cs="Helvetica"/>
+          <w:color w:val="247BD3"/>
+          <w:sz w:val="24"/>
+          <w:szCs w:val="24"/>
+          <w:lang w:eastAsia="sk-SK"/>
+        </w:rPr>
+        <w:t>news</w:t>
+      </w:r>
+      <w:proofErr w:type="spellEnd"/>
+      <w:r>
+        <w:rPr>
+          <w:rFonts w:ascii="Helvetica" w:eastAsia="Times New Roman" w:hAnsi="Helvetica" w:cs="Helvetica"/>
+          <w:color w:val="247BD3"/>
+          <w:sz w:val="24"/>
+          <w:szCs w:val="24"/>
+          <w:lang w:eastAsia="sk-SK"/>
+        </w:rPr>
+        <w:t xml:space="preserve"> </w:t>
+      </w:r>
+      <w:proofErr w:type="spellStart"/>
+      <w:r>
+        <w:rPr>
+          <w:rFonts w:ascii="Helvetica" w:eastAsia="Times New Roman" w:hAnsi="Helvetica" w:cs="Helvetica"/>
+          <w:color w:val="247BD3"/>
+          <w:sz w:val="24"/>
+          <w:szCs w:val="24"/>
+          <w:lang w:eastAsia="sk-SK"/>
+        </w:rPr>
+        <w:t>websites</w:t>
+      </w:r>
+      <w:proofErr w:type="spellEnd"/>
+      <w:r>
+        <w:rPr>
+          <w:rFonts w:ascii="Helvetica" w:eastAsia="Times New Roman" w:hAnsi="Helvetica" w:cs="Helvetica"/>
+          <w:color w:val="247BD3"/>
+          <w:sz w:val="24"/>
+          <w:szCs w:val="24"/>
+          <w:lang w:eastAsia="sk-SK"/>
+        </w:rPr>
+        <w:fldChar w:fldCharType="end"/>
+      </w:r>
       <w:r>
         <w:rPr>
           <w:rFonts w:ascii="Helvetica" w:eastAsia="Times New Roman" w:hAnsi="Helvetica" w:cs="Helvetica"/>
@@ -18674,92 +18741,112 @@
         </w:rPr>
         <w:t> </w:t>
       </w:r>
-      <w:hyperlink r:id="rId13" w:history="1">
-        <w:proofErr w:type="spellStart"/>
-        <w:r>
-          <w:rPr>
-            <w:rFonts w:ascii="Arial" w:eastAsia="Times New Roman" w:hAnsi="Arial" w:cs="Arial"/>
-            <w:i/>
-            <w:iCs/>
-            <w:color w:val="ED1C24"/>
-            <w:sz w:val="24"/>
-            <w:szCs w:val="24"/>
-            <w:u w:val="single"/>
-            <w:lang w:eastAsia="sk-SK"/>
-          </w:rPr>
-          <w:t>The</w:t>
-        </w:r>
-        <w:proofErr w:type="spellEnd"/>
-        <w:r>
-          <w:rPr>
-            <w:rFonts w:ascii="Arial" w:eastAsia="Times New Roman" w:hAnsi="Arial" w:cs="Arial"/>
-            <w:i/>
-            <w:iCs/>
-            <w:color w:val="ED1C24"/>
-            <w:sz w:val="24"/>
-            <w:szCs w:val="24"/>
-            <w:u w:val="single"/>
-            <w:lang w:eastAsia="sk-SK"/>
-          </w:rPr>
-          <w:t xml:space="preserve"> </w:t>
-        </w:r>
-        <w:proofErr w:type="spellStart"/>
-        <w:r>
-          <w:rPr>
-            <w:rFonts w:ascii="Arial" w:eastAsia="Times New Roman" w:hAnsi="Arial" w:cs="Arial"/>
-            <w:i/>
-            <w:iCs/>
-            <w:color w:val="ED1C24"/>
-            <w:sz w:val="24"/>
-            <w:szCs w:val="24"/>
-            <w:u w:val="single"/>
-            <w:lang w:eastAsia="sk-SK"/>
-          </w:rPr>
-          <w:t>Evolution</w:t>
-        </w:r>
-        <w:proofErr w:type="spellEnd"/>
-        <w:r>
-          <w:rPr>
-            <w:rFonts w:ascii="Arial" w:eastAsia="Times New Roman" w:hAnsi="Arial" w:cs="Arial"/>
-            <w:i/>
-            <w:iCs/>
-            <w:color w:val="ED1C24"/>
-            <w:sz w:val="24"/>
-            <w:szCs w:val="24"/>
-            <w:u w:val="single"/>
-            <w:lang w:eastAsia="sk-SK"/>
-          </w:rPr>
-          <w:t xml:space="preserve"> of </w:t>
-        </w:r>
-        <w:proofErr w:type="spellStart"/>
-        <w:r>
-          <w:rPr>
-            <w:rFonts w:ascii="Arial" w:eastAsia="Times New Roman" w:hAnsi="Arial" w:cs="Arial"/>
-            <w:i/>
-            <w:iCs/>
-            <w:color w:val="ED1C24"/>
-            <w:sz w:val="24"/>
-            <w:szCs w:val="24"/>
-            <w:u w:val="single"/>
-            <w:lang w:eastAsia="sk-SK"/>
-          </w:rPr>
-          <w:t>Fake</w:t>
-        </w:r>
-        <w:proofErr w:type="spellEnd"/>
-        <w:r>
-          <w:rPr>
-            <w:rFonts w:ascii="Arial" w:eastAsia="Times New Roman" w:hAnsi="Arial" w:cs="Arial"/>
-            <w:i/>
-            <w:iCs/>
-            <w:color w:val="ED1C24"/>
-            <w:sz w:val="24"/>
-            <w:szCs w:val="24"/>
-            <w:u w:val="single"/>
-            <w:lang w:eastAsia="sk-SK"/>
-          </w:rPr>
-          <w:t xml:space="preserve"> News</w:t>
-        </w:r>
-      </w:hyperlink>
+      <w:proofErr w:type="spellStart"/>
+      <w:r>
+        <w:fldChar w:fldCharType="begin"/>
+      </w:r>
+      <w:r>
+        <w:instrText xml:space="preserve"> HYPERLINK "https://www.lexisnexis.com/communities/lexisnexis_biz/b/bizblog/archive/2017/07/13/the-evolution-of-fake-news.aspx" </w:instrText>
+      </w:r>
+      <w:r>
+        <w:fldChar w:fldCharType="separate"/>
+      </w:r>
+      <w:r>
+        <w:rPr>
+          <w:rFonts w:ascii="Arial" w:eastAsia="Times New Roman" w:hAnsi="Arial" w:cs="Arial"/>
+          <w:i/>
+          <w:iCs/>
+          <w:color w:val="ED1C24"/>
+          <w:sz w:val="24"/>
+          <w:szCs w:val="24"/>
+          <w:u w:val="single"/>
+          <w:lang w:eastAsia="sk-SK"/>
+        </w:rPr>
+        <w:t>The</w:t>
+      </w:r>
+      <w:proofErr w:type="spellEnd"/>
+      <w:r>
+        <w:rPr>
+          <w:rFonts w:ascii="Arial" w:eastAsia="Times New Roman" w:hAnsi="Arial" w:cs="Arial"/>
+          <w:i/>
+          <w:iCs/>
+          <w:color w:val="ED1C24"/>
+          <w:sz w:val="24"/>
+          <w:szCs w:val="24"/>
+          <w:u w:val="single"/>
+          <w:lang w:eastAsia="sk-SK"/>
+        </w:rPr>
+        <w:t xml:space="preserve"> </w:t>
+      </w:r>
+      <w:proofErr w:type="spellStart"/>
+      <w:r>
+        <w:rPr>
+          <w:rFonts w:ascii="Arial" w:eastAsia="Times New Roman" w:hAnsi="Arial" w:cs="Arial"/>
+          <w:i/>
+          <w:iCs/>
+          <w:color w:val="ED1C24"/>
+          <w:sz w:val="24"/>
+          <w:szCs w:val="24"/>
+          <w:u w:val="single"/>
+          <w:lang w:eastAsia="sk-SK"/>
+        </w:rPr>
+        <w:t>Evolution</w:t>
+      </w:r>
+      <w:proofErr w:type="spellEnd"/>
+      <w:r>
+        <w:rPr>
+          <w:rFonts w:ascii="Arial" w:eastAsia="Times New Roman" w:hAnsi="Arial" w:cs="Arial"/>
+          <w:i/>
+          <w:iCs/>
+          <w:color w:val="ED1C24"/>
+          <w:sz w:val="24"/>
+          <w:szCs w:val="24"/>
+          <w:u w:val="single"/>
+          <w:lang w:eastAsia="sk-SK"/>
+        </w:rPr>
+        <w:t xml:space="preserve"> of </w:t>
+      </w:r>
+      <w:proofErr w:type="spellStart"/>
+      <w:r>
+        <w:rPr>
+          <w:rFonts w:ascii="Arial" w:eastAsia="Times New Roman" w:hAnsi="Arial" w:cs="Arial"/>
+          <w:i/>
+          <w:iCs/>
+          <w:color w:val="ED1C24"/>
+          <w:sz w:val="24"/>
+          <w:szCs w:val="24"/>
+          <w:u w:val="single"/>
+          <w:lang w:eastAsia="sk-SK"/>
+        </w:rPr>
+        <w:t>Fake</w:t>
+      </w:r>
+      <w:proofErr w:type="spellEnd"/>
+      <w:r>
+        <w:rPr>
+          <w:rFonts w:ascii="Arial" w:eastAsia="Times New Roman" w:hAnsi="Arial" w:cs="Arial"/>
+          <w:i/>
+          <w:iCs/>
+          <w:color w:val="ED1C24"/>
+          <w:sz w:val="24"/>
+          <w:szCs w:val="24"/>
+          <w:u w:val="single"/>
+          <w:lang w:eastAsia="sk-SK"/>
+        </w:rPr>
+        <w:t xml:space="preserve"> News</w:t>
+      </w:r>
+      <w:r>
+        <w:rPr>
+          <w:rFonts w:ascii="Arial" w:eastAsia="Times New Roman" w:hAnsi="Arial" w:cs="Arial"/>
+          <w:i/>
+          <w:iCs/>
+          <w:color w:val="ED1C24"/>
+          <w:sz w:val="24"/>
+          <w:szCs w:val="24"/>
+          <w:u w:val="single"/>
+          <w:lang w:eastAsia="sk-SK"/>
+        </w:rPr>
+        <w:fldChar w:fldCharType="end"/>
+      </w:r>
       <w:r>
         <w:rPr>
           <w:rFonts w:ascii="Arial" w:eastAsia="Times New Roman" w:hAnsi="Arial" w:cs="Arial"/>
@@ -22159,92 +22246,112 @@
         </w:rPr>
         <w:t> </w:t>
       </w:r>
-      <w:hyperlink r:id="rId14" w:history="1">
-        <w:proofErr w:type="spellStart"/>
-        <w:r>
-          <w:rPr>
-            <w:rFonts w:ascii="Arial" w:eastAsia="Times New Roman" w:hAnsi="Arial" w:cs="Arial"/>
-            <w:i/>
-            <w:iCs/>
-            <w:color w:val="ED1C24"/>
-            <w:sz w:val="24"/>
-            <w:szCs w:val="24"/>
-            <w:u w:val="single"/>
-            <w:lang w:eastAsia="sk-SK"/>
-          </w:rPr>
-          <w:t>The</w:t>
-        </w:r>
-        <w:proofErr w:type="spellEnd"/>
-        <w:r>
-          <w:rPr>
-            <w:rFonts w:ascii="Arial" w:eastAsia="Times New Roman" w:hAnsi="Arial" w:cs="Arial"/>
-            <w:i/>
-            <w:iCs/>
-            <w:color w:val="ED1C24"/>
-            <w:sz w:val="24"/>
-            <w:szCs w:val="24"/>
-            <w:u w:val="single"/>
-            <w:lang w:eastAsia="sk-SK"/>
-          </w:rPr>
-          <w:t xml:space="preserve"> </w:t>
-        </w:r>
-        <w:proofErr w:type="spellStart"/>
-        <w:r>
-          <w:rPr>
-            <w:rFonts w:ascii="Arial" w:eastAsia="Times New Roman" w:hAnsi="Arial" w:cs="Arial"/>
-            <w:i/>
-            <w:iCs/>
-            <w:color w:val="ED1C24"/>
-            <w:sz w:val="24"/>
-            <w:szCs w:val="24"/>
-            <w:u w:val="single"/>
-            <w:lang w:eastAsia="sk-SK"/>
-          </w:rPr>
-          <w:t>Real</w:t>
-        </w:r>
-        <w:proofErr w:type="spellEnd"/>
-        <w:r>
-          <w:rPr>
-            <w:rFonts w:ascii="Arial" w:eastAsia="Times New Roman" w:hAnsi="Arial" w:cs="Arial"/>
-            <w:i/>
-            <w:iCs/>
-            <w:color w:val="ED1C24"/>
-            <w:sz w:val="24"/>
-            <w:szCs w:val="24"/>
-            <w:u w:val="single"/>
-            <w:lang w:eastAsia="sk-SK"/>
-          </w:rPr>
-          <w:t xml:space="preserve"> Story of “</w:t>
-        </w:r>
-        <w:proofErr w:type="spellStart"/>
-        <w:r>
-          <w:rPr>
-            <w:rFonts w:ascii="Arial" w:eastAsia="Times New Roman" w:hAnsi="Arial" w:cs="Arial"/>
-            <w:i/>
-            <w:iCs/>
-            <w:color w:val="ED1C24"/>
-            <w:sz w:val="24"/>
-            <w:szCs w:val="24"/>
-            <w:u w:val="single"/>
-            <w:lang w:eastAsia="sk-SK"/>
-          </w:rPr>
-          <w:t>Fake</w:t>
-        </w:r>
-        <w:proofErr w:type="spellEnd"/>
-        <w:r>
-          <w:rPr>
-            <w:rFonts w:ascii="Arial" w:eastAsia="Times New Roman" w:hAnsi="Arial" w:cs="Arial"/>
-            <w:i/>
-            <w:iCs/>
-            <w:color w:val="ED1C24"/>
-            <w:sz w:val="24"/>
-            <w:szCs w:val="24"/>
-            <w:u w:val="single"/>
-            <w:lang w:eastAsia="sk-SK"/>
-          </w:rPr>
-          <w:t xml:space="preserve"> News”</w:t>
-        </w:r>
-      </w:hyperlink>
+      <w:proofErr w:type="spellStart"/>
+      <w:r>
+        <w:fldChar w:fldCharType="begin"/>
+      </w:r>
+      <w:r>
+        <w:instrText xml:space="preserve"> HYPERLINK "https://www.merriam-webster.com/words-at-play/the-real-story-of-fake-news" </w:instrText>
+      </w:r>
+      <w:r>
+        <w:fldChar w:fldCharType="separate"/>
+      </w:r>
+      <w:r>
+        <w:rPr>
+          <w:rFonts w:ascii="Arial" w:eastAsia="Times New Roman" w:hAnsi="Arial" w:cs="Arial"/>
+          <w:i/>
+          <w:iCs/>
+          <w:color w:val="ED1C24"/>
+          <w:sz w:val="24"/>
+          <w:szCs w:val="24"/>
+          <w:u w:val="single"/>
+          <w:lang w:eastAsia="sk-SK"/>
+        </w:rPr>
+        <w:t>The</w:t>
+      </w:r>
+      <w:proofErr w:type="spellEnd"/>
+      <w:r>
+        <w:rPr>
+          <w:rFonts w:ascii="Arial" w:eastAsia="Times New Roman" w:hAnsi="Arial" w:cs="Arial"/>
+          <w:i/>
+          <w:iCs/>
+          <w:color w:val="ED1C24"/>
+          <w:sz w:val="24"/>
+          <w:szCs w:val="24"/>
+          <w:u w:val="single"/>
+          <w:lang w:eastAsia="sk-SK"/>
+        </w:rPr>
+        <w:t xml:space="preserve"> </w:t>
+      </w:r>
+      <w:proofErr w:type="spellStart"/>
+      <w:r>
+        <w:rPr>
+          <w:rFonts w:ascii="Arial" w:eastAsia="Times New Roman" w:hAnsi="Arial" w:cs="Arial"/>
+          <w:i/>
+          <w:iCs/>
+          <w:color w:val="ED1C24"/>
+          <w:sz w:val="24"/>
+          <w:szCs w:val="24"/>
+          <w:u w:val="single"/>
+          <w:lang w:eastAsia="sk-SK"/>
+        </w:rPr>
+        <w:t>Real</w:t>
+      </w:r>
+      <w:proofErr w:type="spellEnd"/>
+      <w:r>
+        <w:rPr>
+          <w:rFonts w:ascii="Arial" w:eastAsia="Times New Roman" w:hAnsi="Arial" w:cs="Arial"/>
+          <w:i/>
+          <w:iCs/>
+          <w:color w:val="ED1C24"/>
+          <w:sz w:val="24"/>
+          <w:szCs w:val="24"/>
+          <w:u w:val="single"/>
+          <w:lang w:eastAsia="sk-SK"/>
+        </w:rPr>
+        <w:t xml:space="preserve"> Story of “</w:t>
+      </w:r>
+      <w:proofErr w:type="spellStart"/>
+      <w:r>
+        <w:rPr>
+          <w:rFonts w:ascii="Arial" w:eastAsia="Times New Roman" w:hAnsi="Arial" w:cs="Arial"/>
+          <w:i/>
+          <w:iCs/>
+          <w:color w:val="ED1C24"/>
+          <w:sz w:val="24"/>
+          <w:szCs w:val="24"/>
+          <w:u w:val="single"/>
+          <w:lang w:eastAsia="sk-SK"/>
+        </w:rPr>
+        <w:t>Fake</w:t>
+      </w:r>
+      <w:proofErr w:type="spellEnd"/>
+      <w:r>
+        <w:rPr>
+          <w:rFonts w:ascii="Arial" w:eastAsia="Times New Roman" w:hAnsi="Arial" w:cs="Arial"/>
+          <w:i/>
+          <w:iCs/>
+          <w:color w:val="ED1C24"/>
+          <w:sz w:val="24"/>
+          <w:szCs w:val="24"/>
+          <w:u w:val="single"/>
+          <w:lang w:eastAsia="sk-SK"/>
+        </w:rPr>
+        <w:t xml:space="preserve"> News”</w:t>
+      </w:r>
+      <w:r>
+        <w:rPr>
+          <w:rFonts w:ascii="Arial" w:eastAsia="Times New Roman" w:hAnsi="Arial" w:cs="Arial"/>
+          <w:i/>
+          <w:iCs/>
+          <w:color w:val="ED1C24"/>
+          <w:sz w:val="24"/>
+          <w:szCs w:val="24"/>
+          <w:u w:val="single"/>
+          <w:lang w:eastAsia="sk-SK"/>
+        </w:rPr>
+        <w:fldChar w:fldCharType="end"/>
+      </w:r>
       <w:r>
         <w:rPr>
           <w:rFonts w:ascii="Arial" w:eastAsia="Times New Roman" w:hAnsi="Arial" w:cs="Arial"/>
@@ -23547,79 +23654,99 @@
         </w:rPr>
         <w:t> </w:t>
       </w:r>
-      <w:hyperlink r:id="rId15" w:history="1">
-        <w:proofErr w:type="spellStart"/>
-        <w:r>
-          <w:rPr>
-            <w:rFonts w:ascii="Arial" w:eastAsia="Times New Roman" w:hAnsi="Arial" w:cs="Arial"/>
-            <w:i/>
-            <w:iCs/>
-            <w:color w:val="ED1C24"/>
-            <w:sz w:val="24"/>
-            <w:szCs w:val="24"/>
-            <w:u w:val="single"/>
-            <w:lang w:eastAsia="sk-SK"/>
-          </w:rPr>
-          <w:t>Fake</w:t>
-        </w:r>
-        <w:proofErr w:type="spellEnd"/>
-        <w:r>
-          <w:rPr>
-            <w:rFonts w:ascii="Arial" w:eastAsia="Times New Roman" w:hAnsi="Arial" w:cs="Arial"/>
-            <w:i/>
-            <w:iCs/>
-            <w:color w:val="ED1C24"/>
-            <w:sz w:val="24"/>
-            <w:szCs w:val="24"/>
-            <w:u w:val="single"/>
-            <w:lang w:eastAsia="sk-SK"/>
-          </w:rPr>
-          <w:t xml:space="preserve"> News: A </w:t>
-        </w:r>
-        <w:proofErr w:type="spellStart"/>
-        <w:r>
-          <w:rPr>
-            <w:rFonts w:ascii="Arial" w:eastAsia="Times New Roman" w:hAnsi="Arial" w:cs="Arial"/>
-            <w:i/>
-            <w:iCs/>
-            <w:color w:val="ED1C24"/>
-            <w:sz w:val="24"/>
-            <w:szCs w:val="24"/>
-            <w:u w:val="single"/>
-            <w:lang w:eastAsia="sk-SK"/>
-          </w:rPr>
-          <w:t>Legal</w:t>
-        </w:r>
-        <w:proofErr w:type="spellEnd"/>
-        <w:r>
-          <w:rPr>
-            <w:rFonts w:ascii="Arial" w:eastAsia="Times New Roman" w:hAnsi="Arial" w:cs="Arial"/>
-            <w:i/>
-            <w:iCs/>
-            <w:color w:val="ED1C24"/>
-            <w:sz w:val="24"/>
-            <w:szCs w:val="24"/>
-            <w:u w:val="single"/>
-            <w:lang w:eastAsia="sk-SK"/>
-          </w:rPr>
-          <w:t xml:space="preserve"> </w:t>
-        </w:r>
-        <w:proofErr w:type="spellStart"/>
-        <w:r>
-          <w:rPr>
-            <w:rFonts w:ascii="Arial" w:eastAsia="Times New Roman" w:hAnsi="Arial" w:cs="Arial"/>
-            <w:i/>
-            <w:iCs/>
-            <w:color w:val="ED1C24"/>
-            <w:sz w:val="24"/>
-            <w:szCs w:val="24"/>
-            <w:u w:val="single"/>
-            <w:lang w:eastAsia="sk-SK"/>
-          </w:rPr>
-          <w:t>Perspective</w:t>
-        </w:r>
-        <w:proofErr w:type="spellEnd"/>
-      </w:hyperlink>
+      <w:proofErr w:type="spellStart"/>
+      <w:r>
+        <w:fldChar w:fldCharType="begin"/>
+      </w:r>
+      <w:r>
+        <w:instrText xml:space="preserve"> HYPERLINK "https://papers.ssrn.com/sol3/papers.cfm?abstract_id=2958790" </w:instrText>
+      </w:r>
+      <w:r>
+        <w:fldChar w:fldCharType="separate"/>
+      </w:r>
+      <w:r>
+        <w:rPr>
+          <w:rFonts w:ascii="Arial" w:eastAsia="Times New Roman" w:hAnsi="Arial" w:cs="Arial"/>
+          <w:i/>
+          <w:iCs/>
+          <w:color w:val="ED1C24"/>
+          <w:sz w:val="24"/>
+          <w:szCs w:val="24"/>
+          <w:u w:val="single"/>
+          <w:lang w:eastAsia="sk-SK"/>
+        </w:rPr>
+        <w:t>Fake</w:t>
+      </w:r>
+      <w:proofErr w:type="spellEnd"/>
+      <w:r>
+        <w:rPr>
+          <w:rFonts w:ascii="Arial" w:eastAsia="Times New Roman" w:hAnsi="Arial" w:cs="Arial"/>
+          <w:i/>
+          <w:iCs/>
+          <w:color w:val="ED1C24"/>
+          <w:sz w:val="24"/>
+          <w:szCs w:val="24"/>
+          <w:u w:val="single"/>
+          <w:lang w:eastAsia="sk-SK"/>
+        </w:rPr>
+        <w:t xml:space="preserve"> News: A </w:t>
+      </w:r>
+      <w:proofErr w:type="spellStart"/>
+      <w:r>
+        <w:rPr>
+          <w:rFonts w:ascii="Arial" w:eastAsia="Times New Roman" w:hAnsi="Arial" w:cs="Arial"/>
+          <w:i/>
+          <w:iCs/>
+          <w:color w:val="ED1C24"/>
+          <w:sz w:val="24"/>
+          <w:szCs w:val="24"/>
+          <w:u w:val="single"/>
+          <w:lang w:eastAsia="sk-SK"/>
+        </w:rPr>
+        <w:t>Legal</w:t>
+      </w:r>
+      <w:proofErr w:type="spellEnd"/>
+      <w:r>
+        <w:rPr>
+          <w:rFonts w:ascii="Arial" w:eastAsia="Times New Roman" w:hAnsi="Arial" w:cs="Arial"/>
+          <w:i/>
+          <w:iCs/>
+          <w:color w:val="ED1C24"/>
+          <w:sz w:val="24"/>
+          <w:szCs w:val="24"/>
+          <w:u w:val="single"/>
+          <w:lang w:eastAsia="sk-SK"/>
+        </w:rPr>
+        <w:t xml:space="preserve"> </w:t>
+      </w:r>
+      <w:proofErr w:type="spellStart"/>
+      <w:r>
+        <w:rPr>
+          <w:rFonts w:ascii="Arial" w:eastAsia="Times New Roman" w:hAnsi="Arial" w:cs="Arial"/>
+          <w:i/>
+          <w:iCs/>
+          <w:color w:val="ED1C24"/>
+          <w:sz w:val="24"/>
+          <w:szCs w:val="24"/>
+          <w:u w:val="single"/>
+          <w:lang w:eastAsia="sk-SK"/>
+        </w:rPr>
+        <w:t>Perspective</w:t>
+      </w:r>
+      <w:proofErr w:type="spellEnd"/>
+      <w:r>
+        <w:rPr>
+          <w:rFonts w:ascii="Arial" w:eastAsia="Times New Roman" w:hAnsi="Arial" w:cs="Arial"/>
+          <w:i/>
+          <w:iCs/>
+          <w:color w:val="ED1C24"/>
+          <w:sz w:val="24"/>
+          <w:szCs w:val="24"/>
+          <w:u w:val="single"/>
+          <w:lang w:eastAsia="sk-SK"/>
+        </w:rPr>
+        <w:fldChar w:fldCharType="end"/>
+      </w:r>
       <w:r>
         <w:rPr>
           <w:rFonts w:ascii="Arial" w:eastAsia="Times New Roman" w:hAnsi="Arial" w:cs="Arial"/>
@@ -31380,7 +31507,7 @@
         </w:rPr>
         <w:t xml:space="preserve"> at </w:t>
       </w:r>
-      <w:hyperlink r:id="rId16" w:history="1">
+      <w:hyperlink r:id="rId9" w:history="1">
         <w:r>
           <w:rPr>
             <w:rFonts w:ascii="Arial" w:eastAsia="Times New Roman" w:hAnsi="Arial" w:cs="Arial"/>
@@ -31425,191 +31552,211 @@
         </w:rPr>
         <w:t xml:space="preserve"> post, </w:t>
       </w:r>
-      <w:hyperlink r:id="rId17" w:history="1">
-        <w:proofErr w:type="spellStart"/>
-        <w:r>
-          <w:rPr>
-            <w:rFonts w:ascii="Arial" w:eastAsia="Times New Roman" w:hAnsi="Arial" w:cs="Arial"/>
-            <w:i/>
-            <w:iCs/>
-            <w:color w:val="ED1C24"/>
-            <w:sz w:val="24"/>
-            <w:szCs w:val="24"/>
-            <w:u w:val="single"/>
-            <w:lang w:eastAsia="sk-SK"/>
-          </w:rPr>
-          <w:t>Fake</w:t>
-        </w:r>
-        <w:proofErr w:type="spellEnd"/>
-        <w:r>
-          <w:rPr>
-            <w:rFonts w:ascii="Arial" w:eastAsia="Times New Roman" w:hAnsi="Arial" w:cs="Arial"/>
-            <w:i/>
-            <w:iCs/>
-            <w:color w:val="ED1C24"/>
-            <w:sz w:val="24"/>
-            <w:szCs w:val="24"/>
-            <w:u w:val="single"/>
-            <w:lang w:eastAsia="sk-SK"/>
-          </w:rPr>
-          <w:t xml:space="preserve"> News </w:t>
-        </w:r>
-        <w:proofErr w:type="spellStart"/>
-        <w:r>
-          <w:rPr>
-            <w:rFonts w:ascii="Arial" w:eastAsia="Times New Roman" w:hAnsi="Arial" w:cs="Arial"/>
-            <w:i/>
-            <w:iCs/>
-            <w:color w:val="ED1C24"/>
-            <w:sz w:val="24"/>
-            <w:szCs w:val="24"/>
-            <w:u w:val="single"/>
-            <w:lang w:eastAsia="sk-SK"/>
-          </w:rPr>
-          <w:t>is</w:t>
-        </w:r>
-        <w:proofErr w:type="spellEnd"/>
-        <w:r>
-          <w:rPr>
-            <w:rFonts w:ascii="Arial" w:eastAsia="Times New Roman" w:hAnsi="Arial" w:cs="Arial"/>
-            <w:i/>
-            <w:iCs/>
-            <w:color w:val="ED1C24"/>
-            <w:sz w:val="24"/>
-            <w:szCs w:val="24"/>
-            <w:u w:val="single"/>
-            <w:lang w:eastAsia="sk-SK"/>
-          </w:rPr>
-          <w:t xml:space="preserve"> a </w:t>
-        </w:r>
-        <w:proofErr w:type="spellStart"/>
-        <w:r>
-          <w:rPr>
-            <w:rFonts w:ascii="Arial" w:eastAsia="Times New Roman" w:hAnsi="Arial" w:cs="Arial"/>
-            <w:i/>
-            <w:iCs/>
-            <w:color w:val="ED1C24"/>
-            <w:sz w:val="24"/>
-            <w:szCs w:val="24"/>
-            <w:u w:val="single"/>
-            <w:lang w:eastAsia="sk-SK"/>
-          </w:rPr>
-          <w:t>Real</w:t>
-        </w:r>
-        <w:proofErr w:type="spellEnd"/>
-        <w:r>
-          <w:rPr>
-            <w:rFonts w:ascii="Arial" w:eastAsia="Times New Roman" w:hAnsi="Arial" w:cs="Arial"/>
-            <w:i/>
-            <w:iCs/>
-            <w:color w:val="ED1C24"/>
-            <w:sz w:val="24"/>
-            <w:szCs w:val="24"/>
-            <w:u w:val="single"/>
-            <w:lang w:eastAsia="sk-SK"/>
-          </w:rPr>
-          <w:t xml:space="preserve"> </w:t>
-        </w:r>
-        <w:proofErr w:type="spellStart"/>
-        <w:r>
-          <w:rPr>
-            <w:rFonts w:ascii="Arial" w:eastAsia="Times New Roman" w:hAnsi="Arial" w:cs="Arial"/>
-            <w:i/>
-            <w:iCs/>
-            <w:color w:val="ED1C24"/>
-            <w:sz w:val="24"/>
-            <w:szCs w:val="24"/>
-            <w:u w:val="single"/>
-            <w:lang w:eastAsia="sk-SK"/>
-          </w:rPr>
-          <w:t>Dilemma</w:t>
-        </w:r>
-        <w:proofErr w:type="spellEnd"/>
-        <w:r>
-          <w:rPr>
-            <w:rFonts w:ascii="Arial" w:eastAsia="Times New Roman" w:hAnsi="Arial" w:cs="Arial"/>
-            <w:i/>
-            <w:iCs/>
-            <w:color w:val="ED1C24"/>
-            <w:sz w:val="24"/>
-            <w:szCs w:val="24"/>
-            <w:u w:val="single"/>
-            <w:lang w:eastAsia="sk-SK"/>
-          </w:rPr>
-          <w:t xml:space="preserve"> </w:t>
-        </w:r>
-        <w:proofErr w:type="spellStart"/>
-        <w:r>
-          <w:rPr>
-            <w:rFonts w:ascii="Arial" w:eastAsia="Times New Roman" w:hAnsi="Arial" w:cs="Arial"/>
-            <w:i/>
-            <w:iCs/>
-            <w:color w:val="ED1C24"/>
-            <w:sz w:val="24"/>
-            <w:szCs w:val="24"/>
-            <w:u w:val="single"/>
-            <w:lang w:eastAsia="sk-SK"/>
-          </w:rPr>
-          <w:t>for</w:t>
-        </w:r>
-        <w:proofErr w:type="spellEnd"/>
-        <w:r>
-          <w:rPr>
-            <w:rFonts w:ascii="Arial" w:eastAsia="Times New Roman" w:hAnsi="Arial" w:cs="Arial"/>
-            <w:i/>
-            <w:iCs/>
-            <w:color w:val="ED1C24"/>
-            <w:sz w:val="24"/>
-            <w:szCs w:val="24"/>
-            <w:u w:val="single"/>
-            <w:lang w:eastAsia="sk-SK"/>
-          </w:rPr>
-          <w:t xml:space="preserve"> </w:t>
-        </w:r>
-        <w:proofErr w:type="spellStart"/>
-        <w:r>
-          <w:rPr>
-            <w:rFonts w:ascii="Arial" w:eastAsia="Times New Roman" w:hAnsi="Arial" w:cs="Arial"/>
-            <w:i/>
-            <w:iCs/>
-            <w:color w:val="ED1C24"/>
-            <w:sz w:val="24"/>
-            <w:szCs w:val="24"/>
-            <w:u w:val="single"/>
-            <w:lang w:eastAsia="sk-SK"/>
-          </w:rPr>
-          <w:t>the</w:t>
-        </w:r>
-        <w:proofErr w:type="spellEnd"/>
-        <w:r>
-          <w:rPr>
-            <w:rFonts w:ascii="Arial" w:eastAsia="Times New Roman" w:hAnsi="Arial" w:cs="Arial"/>
-            <w:i/>
-            <w:iCs/>
-            <w:color w:val="ED1C24"/>
-            <w:sz w:val="24"/>
-            <w:szCs w:val="24"/>
-            <w:u w:val="single"/>
-            <w:lang w:eastAsia="sk-SK"/>
-          </w:rPr>
-          <w:t xml:space="preserve"> </w:t>
-        </w:r>
-        <w:proofErr w:type="spellStart"/>
-        <w:r>
-          <w:rPr>
-            <w:rFonts w:ascii="Arial" w:eastAsia="Times New Roman" w:hAnsi="Arial" w:cs="Arial"/>
-            <w:i/>
-            <w:iCs/>
-            <w:color w:val="ED1C24"/>
-            <w:sz w:val="24"/>
-            <w:szCs w:val="24"/>
-            <w:u w:val="single"/>
-            <w:lang w:eastAsia="sk-SK"/>
-          </w:rPr>
-          <w:t>Law</w:t>
-        </w:r>
-        <w:proofErr w:type="spellEnd"/>
-      </w:hyperlink>
+      <w:proofErr w:type="spellStart"/>
+      <w:r>
+        <w:fldChar w:fldCharType="begin"/>
+      </w:r>
+      <w:r>
+        <w:instrText xml:space="preserve"> HYPERLINK "http://bloglawonline.blogspot.com/2017/02/fake-news-is-real-dilemma-for-law.html" </w:instrText>
+      </w:r>
+      <w:r>
+        <w:fldChar w:fldCharType="separate"/>
+      </w:r>
+      <w:r>
+        <w:rPr>
+          <w:rFonts w:ascii="Arial" w:eastAsia="Times New Roman" w:hAnsi="Arial" w:cs="Arial"/>
+          <w:i/>
+          <w:iCs/>
+          <w:color w:val="ED1C24"/>
+          <w:sz w:val="24"/>
+          <w:szCs w:val="24"/>
+          <w:u w:val="single"/>
+          <w:lang w:eastAsia="sk-SK"/>
+        </w:rPr>
+        <w:t>Fake</w:t>
+      </w:r>
+      <w:proofErr w:type="spellEnd"/>
+      <w:r>
+        <w:rPr>
+          <w:rFonts w:ascii="Arial" w:eastAsia="Times New Roman" w:hAnsi="Arial" w:cs="Arial"/>
+          <w:i/>
+          <w:iCs/>
+          <w:color w:val="ED1C24"/>
+          <w:sz w:val="24"/>
+          <w:szCs w:val="24"/>
+          <w:u w:val="single"/>
+          <w:lang w:eastAsia="sk-SK"/>
+        </w:rPr>
+        <w:t xml:space="preserve"> News </w:t>
+      </w:r>
+      <w:proofErr w:type="spellStart"/>
+      <w:r>
+        <w:rPr>
+          <w:rFonts w:ascii="Arial" w:eastAsia="Times New Roman" w:hAnsi="Arial" w:cs="Arial"/>
+          <w:i/>
+          <w:iCs/>
+          <w:color w:val="ED1C24"/>
+          <w:sz w:val="24"/>
+          <w:szCs w:val="24"/>
+          <w:u w:val="single"/>
+          <w:lang w:eastAsia="sk-SK"/>
+        </w:rPr>
+        <w:t>is</w:t>
+      </w:r>
+      <w:proofErr w:type="spellEnd"/>
+      <w:r>
+        <w:rPr>
+          <w:rFonts w:ascii="Arial" w:eastAsia="Times New Roman" w:hAnsi="Arial" w:cs="Arial"/>
+          <w:i/>
+          <w:iCs/>
+          <w:color w:val="ED1C24"/>
+          <w:sz w:val="24"/>
+          <w:szCs w:val="24"/>
+          <w:u w:val="single"/>
+          <w:lang w:eastAsia="sk-SK"/>
+        </w:rPr>
+        <w:t xml:space="preserve"> a </w:t>
+      </w:r>
+      <w:proofErr w:type="spellStart"/>
+      <w:r>
+        <w:rPr>
+          <w:rFonts w:ascii="Arial" w:eastAsia="Times New Roman" w:hAnsi="Arial" w:cs="Arial"/>
+          <w:i/>
+          <w:iCs/>
+          <w:color w:val="ED1C24"/>
+          <w:sz w:val="24"/>
+          <w:szCs w:val="24"/>
+          <w:u w:val="single"/>
+          <w:lang w:eastAsia="sk-SK"/>
+        </w:rPr>
+        <w:t>Real</w:t>
+      </w:r>
+      <w:proofErr w:type="spellEnd"/>
+      <w:r>
+        <w:rPr>
+          <w:rFonts w:ascii="Arial" w:eastAsia="Times New Roman" w:hAnsi="Arial" w:cs="Arial"/>
+          <w:i/>
+          <w:iCs/>
+          <w:color w:val="ED1C24"/>
+          <w:sz w:val="24"/>
+          <w:szCs w:val="24"/>
+          <w:u w:val="single"/>
+          <w:lang w:eastAsia="sk-SK"/>
+        </w:rPr>
+        <w:t xml:space="preserve"> </w:t>
+      </w:r>
+      <w:proofErr w:type="spellStart"/>
+      <w:r>
+        <w:rPr>
+          <w:rFonts w:ascii="Arial" w:eastAsia="Times New Roman" w:hAnsi="Arial" w:cs="Arial"/>
+          <w:i/>
+          <w:iCs/>
+          <w:color w:val="ED1C24"/>
+          <w:sz w:val="24"/>
+          <w:szCs w:val="24"/>
+          <w:u w:val="single"/>
+          <w:lang w:eastAsia="sk-SK"/>
+        </w:rPr>
+        <w:t>Dilemma</w:t>
+      </w:r>
+      <w:proofErr w:type="spellEnd"/>
+      <w:r>
+        <w:rPr>
+          <w:rFonts w:ascii="Arial" w:eastAsia="Times New Roman" w:hAnsi="Arial" w:cs="Arial"/>
+          <w:i/>
+          <w:iCs/>
+          <w:color w:val="ED1C24"/>
+          <w:sz w:val="24"/>
+          <w:szCs w:val="24"/>
+          <w:u w:val="single"/>
+          <w:lang w:eastAsia="sk-SK"/>
+        </w:rPr>
+        <w:t xml:space="preserve"> </w:t>
+      </w:r>
+      <w:proofErr w:type="spellStart"/>
+      <w:r>
+        <w:rPr>
+          <w:rFonts w:ascii="Arial" w:eastAsia="Times New Roman" w:hAnsi="Arial" w:cs="Arial"/>
+          <w:i/>
+          <w:iCs/>
+          <w:color w:val="ED1C24"/>
+          <w:sz w:val="24"/>
+          <w:szCs w:val="24"/>
+          <w:u w:val="single"/>
+          <w:lang w:eastAsia="sk-SK"/>
+        </w:rPr>
+        <w:t>for</w:t>
+      </w:r>
+      <w:proofErr w:type="spellEnd"/>
+      <w:r>
+        <w:rPr>
+          <w:rFonts w:ascii="Arial" w:eastAsia="Times New Roman" w:hAnsi="Arial" w:cs="Arial"/>
+          <w:i/>
+          <w:iCs/>
+          <w:color w:val="ED1C24"/>
+          <w:sz w:val="24"/>
+          <w:szCs w:val="24"/>
+          <w:u w:val="single"/>
+          <w:lang w:eastAsia="sk-SK"/>
+        </w:rPr>
+        <w:t xml:space="preserve"> </w:t>
+      </w:r>
+      <w:proofErr w:type="spellStart"/>
+      <w:r>
+        <w:rPr>
+          <w:rFonts w:ascii="Arial" w:eastAsia="Times New Roman" w:hAnsi="Arial" w:cs="Arial"/>
+          <w:i/>
+          <w:iCs/>
+          <w:color w:val="ED1C24"/>
+          <w:sz w:val="24"/>
+          <w:szCs w:val="24"/>
+          <w:u w:val="single"/>
+          <w:lang w:eastAsia="sk-SK"/>
+        </w:rPr>
+        <w:t>the</w:t>
+      </w:r>
+      <w:proofErr w:type="spellEnd"/>
+      <w:r>
+        <w:rPr>
+          <w:rFonts w:ascii="Arial" w:eastAsia="Times New Roman" w:hAnsi="Arial" w:cs="Arial"/>
+          <w:i/>
+          <w:iCs/>
+          <w:color w:val="ED1C24"/>
+          <w:sz w:val="24"/>
+          <w:szCs w:val="24"/>
+          <w:u w:val="single"/>
+          <w:lang w:eastAsia="sk-SK"/>
+        </w:rPr>
+        <w:t xml:space="preserve"> </w:t>
+      </w:r>
+      <w:proofErr w:type="spellStart"/>
+      <w:r>
+        <w:rPr>
+          <w:rFonts w:ascii="Arial" w:eastAsia="Times New Roman" w:hAnsi="Arial" w:cs="Arial"/>
+          <w:i/>
+          <w:iCs/>
+          <w:color w:val="ED1C24"/>
+          <w:sz w:val="24"/>
+          <w:szCs w:val="24"/>
+          <w:u w:val="single"/>
+          <w:lang w:eastAsia="sk-SK"/>
+        </w:rPr>
+        <w:t>Law</w:t>
+      </w:r>
+      <w:proofErr w:type="spellEnd"/>
+      <w:r>
+        <w:rPr>
+          <w:rFonts w:ascii="Arial" w:eastAsia="Times New Roman" w:hAnsi="Arial" w:cs="Arial"/>
+          <w:i/>
+          <w:iCs/>
+          <w:color w:val="ED1C24"/>
+          <w:sz w:val="24"/>
+          <w:szCs w:val="24"/>
+          <w:u w:val="single"/>
+          <w:lang w:eastAsia="sk-SK"/>
+        </w:rPr>
+        <w:fldChar w:fldCharType="end"/>
+      </w:r>
       <w:r>
         <w:rPr>
           <w:rFonts w:ascii="Arial" w:eastAsia="Times New Roman" w:hAnsi="Arial" w:cs="Arial"/>
@@ -34715,7 +34862,7 @@
       <w:r>
         <w:br w:type="page"/>
       </w:r>
-      <w:hyperlink r:id="rId18" w:history="1">
+      <w:hyperlink r:id="rId10" w:history="1">
         <w:r>
           <w:rPr>
             <w:rStyle w:val="Hypertextovprepojenie"/>
@@ -34906,7 +35053,7 @@
                     </pic:cNvPicPr>
                   </pic:nvPicPr>
                   <pic:blipFill>
-                    <a:blip r:embed="rId19">
+                    <a:blip r:embed="rId11">
                       <a:extLst>
                         <a:ext uri="{28A0092B-C50C-407E-A947-70E740481C1C}">
                           <a14:useLocalDpi xmlns:a14="http://schemas.microsoft.com/office/drawing/2010/main" val="0"/>
@@ -35219,7 +35366,7 @@
                     </pic:cNvPicPr>
                   </pic:nvPicPr>
                   <pic:blipFill>
-                    <a:blip r:embed="rId20">
+                    <a:blip r:embed="rId12">
                       <a:extLst>
                         <a:ext uri="{28A0092B-C50C-407E-A947-70E740481C1C}">
                           <a14:useLocalDpi xmlns:a14="http://schemas.microsoft.com/office/drawing/2010/main" val="0"/>
@@ -35443,7 +35590,7 @@
                     </pic:cNvPicPr>
                   </pic:nvPicPr>
                   <pic:blipFill>
-                    <a:blip r:embed="rId21">
+                    <a:blip r:embed="rId13">
                       <a:extLst>
                         <a:ext uri="{28A0092B-C50C-407E-A947-70E740481C1C}">
                           <a14:useLocalDpi xmlns:a14="http://schemas.microsoft.com/office/drawing/2010/main" val="0"/>
@@ -36031,7 +36178,7 @@
                     </pic:cNvPicPr>
                   </pic:nvPicPr>
                   <pic:blipFill>
-                    <a:blip r:embed="rId22">
+                    <a:blip r:embed="rId14">
                       <a:extLst>
                         <a:ext uri="{28A0092B-C50C-407E-A947-70E740481C1C}">
                           <a14:useLocalDpi xmlns:a14="http://schemas.microsoft.com/office/drawing/2010/main" val="0"/>
@@ -36067,7 +36214,7 @@
       <w:pPr>
         <w:jc w:val="both"/>
       </w:pPr>
-      <w:hyperlink r:id="rId23" w:history="1">
+      <w:hyperlink r:id="rId15" w:history="1">
         <w:r>
           <w:rPr>
             <w:rStyle w:val="Hypertextovprepojenie"/>
@@ -36102,7 +36249,7 @@
                     </pic:cNvPicPr>
                   </pic:nvPicPr>
                   <pic:blipFill>
-                    <a:blip r:embed="rId24">
+                    <a:blip r:embed="rId16">
                       <a:extLst>
                         <a:ext uri="{28A0092B-C50C-407E-A947-70E740481C1C}">
                           <a14:useLocalDpi xmlns:a14="http://schemas.microsoft.com/office/drawing/2010/main" val="0"/>
@@ -36138,7 +36285,7 @@
       <w:pPr>
         <w:jc w:val="both"/>
       </w:pPr>
-      <w:hyperlink r:id="rId25" w:history="1">
+      <w:hyperlink r:id="rId17" w:history="1">
         <w:r>
           <w:rPr>
             <w:rStyle w:val="Hypertextovprepojenie"/>
@@ -36173,7 +36320,7 @@
                     </pic:cNvPicPr>
                   </pic:nvPicPr>
                   <pic:blipFill>
-                    <a:blip r:embed="rId26" cstate="print">
+                    <a:blip r:embed="rId18" cstate="print">
                       <a:extLst>
                         <a:ext uri="{28A0092B-C50C-407E-A947-70E740481C1C}">
                           <a14:useLocalDpi xmlns:a14="http://schemas.microsoft.com/office/drawing/2010/main" val="0"/>
@@ -36209,7 +36356,7 @@
       <w:pPr>
         <w:jc w:val="both"/>
       </w:pPr>
-      <w:hyperlink r:id="rId27" w:history="1">
+      <w:hyperlink r:id="rId19" w:history="1">
         <w:r>
           <w:rPr>
             <w:rStyle w:val="Hypertextovprepojenie"/>
@@ -36244,7 +36391,7 @@
                     </pic:cNvPicPr>
                   </pic:nvPicPr>
                   <pic:blipFill>
-                    <a:blip r:embed="rId28">
+                    <a:blip r:embed="rId20">
                       <a:extLst>
                         <a:ext uri="{28A0092B-C50C-407E-A947-70E740481C1C}">
                           <a14:useLocalDpi xmlns:a14="http://schemas.microsoft.com/office/drawing/2010/main" val="0"/>
@@ -36280,7 +36427,7 @@
       <w:pPr>
         <w:jc w:val="both"/>
       </w:pPr>
-      <w:hyperlink r:id="rId29" w:history="1">
+      <w:hyperlink r:id="rId21" w:history="1">
         <w:r>
           <w:rPr>
             <w:rStyle w:val="Hypertextovprepojenie"/>
@@ -36315,7 +36462,7 @@
                     </pic:cNvPicPr>
                   </pic:nvPicPr>
                   <pic:blipFill>
-                    <a:blip r:embed="rId30">
+                    <a:blip r:embed="rId22">
                       <a:extLst>
                         <a:ext uri="{28A0092B-C50C-407E-A947-70E740481C1C}">
                           <a14:useLocalDpi xmlns:a14="http://schemas.microsoft.com/office/drawing/2010/main" val="0"/>
@@ -36351,7 +36498,7 @@
       <w:pPr>
         <w:jc w:val="both"/>
       </w:pPr>
-      <w:hyperlink r:id="rId31" w:history="1">
+      <w:hyperlink r:id="rId23" w:history="1">
         <w:r>
           <w:rPr>
             <w:rStyle w:val="Hypertextovprepojenie"/>
@@ -36386,7 +36533,7 @@
                     </pic:cNvPicPr>
                   </pic:nvPicPr>
                   <pic:blipFill>
-                    <a:blip r:embed="rId32" cstate="print">
+                    <a:blip r:embed="rId24" cstate="print">
                       <a:extLst>
                         <a:ext uri="{28A0092B-C50C-407E-A947-70E740481C1C}">
                           <a14:useLocalDpi xmlns:a14="http://schemas.microsoft.com/office/drawing/2010/main" val="0"/>
@@ -36421,8 +36568,11 @@
     <w:p>
       <w:pPr>
         <w:jc w:val="both"/>
+        <w:rPr>
+          <w:rStyle w:val="Hypertextovprepojenie"/>
+        </w:rPr>
       </w:pPr>
-      <w:hyperlink r:id="rId33" w:history="1">
+      <w:hyperlink r:id="rId25" w:history="1">
         <w:r>
           <w:rPr>
             <w:rStyle w:val="Hypertextovprepojenie"/>
@@ -36430,6 +36580,39 @@
           <w:t>https://touchit.sk/wp-content/uploads/2016/12/FalosneSpravyFB.jpg</w:t>
         </w:r>
       </w:hyperlink>
+    </w:p>
+    <w:p>
+      <w:pPr>
+        <w:jc w:val="both"/>
+      </w:pPr>
+      <w:hyperlink r:id="rId26" w:history="1">
+        <w:r>
+          <w:rPr>
+            <w:rStyle w:val="Hypertextovprepojenie"/>
+          </w:rPr>
+          <w:t>https://contentinsights.com/wp-content/uploads/2019/01/How-yellow-journalism-evolved-and-why-you-should-care-about-its-influence-1.png</w:t>
+        </w:r>
+      </w:hyperlink>
+    </w:p>
+    <w:p>
+      <w:pPr>
+        <w:jc w:val="both"/>
+      </w:pPr>
+      <w:hyperlink r:id="rId27" w:history="1">
+        <w:r>
+          <w:rPr>
+            <w:rStyle w:val="Hypertextovprepojenie"/>
+          </w:rPr>
+          <w:t>https://external-content.duckduckgo.com/iu/?u=https%3A%2F%2Fwww.hindustantimes.com%2Frf%2Fimage_size_960x540%2FHT%2Fp2%2F2016%2F12%2F20%2FPictures%2Fllb_91e97ccc-c68c-11e6-ad67-c7f41c1c9a76.jpg&amp;f=1&amp;nofb=1</w:t>
+        </w:r>
+      </w:hyperlink>
+    </w:p>
+    <w:p>
+      <w:pPr>
+        <w:jc w:val="both"/>
+      </w:pPr>
+      <w:bookmarkStart w:id="0" w:name="_GoBack"/>
+      <w:bookmarkEnd w:id="0"/>
     </w:p>
     <w:p>
       <w:pPr>
@@ -36457,7 +36640,7 @@
                     </pic:cNvPicPr>
                   </pic:nvPicPr>
                   <pic:blipFill>
-                    <a:blip r:embed="rId19">
+                    <a:blip r:embed="rId11">
                       <a:extLst>
                         <a:ext uri="{28A0092B-C50C-407E-A947-70E740481C1C}">
                           <a14:useLocalDpi xmlns:a14="http://schemas.microsoft.com/office/drawing/2010/main" val="0"/>
@@ -36493,7 +36676,7 @@
       <w:pPr>
         <w:jc w:val="both"/>
       </w:pPr>
-      <w:hyperlink r:id="rId34" w:history="1">
+      <w:hyperlink r:id="rId28" w:history="1">
         <w:r>
           <w:rPr>
             <w:rStyle w:val="Hypertextovprepojenie"/>

</xml_diff>